<commit_message>
Updated dissertation_Introduction+Conclusion.docx Added a line break in dissertation_chapter5 v2.docx
</commit_message>
<xml_diff>
--- a/Documents/Dissertacao/dissertation_chapter5 v2.docx
+++ b/Documents/Dissertacao/dissertation_chapter5 v2.docx
@@ -560,7 +560,21 @@
         <w:rPr>
           <w:lang w:val="en-US"/>
         </w:rPr>
-        <w:t xml:space="preserve"> provides a simple example of game session in SDM. Section </w:t>
+        <w:t xml:space="preserve"> provides </w:t>
+      </w:r>
+      <w:proofErr w:type="gramStart"/>
+      <w:r>
+        <w:rPr>
+          <w:lang w:val="en-US"/>
+        </w:rPr>
+        <w:t>a</w:t>
+      </w:r>
+      <w:proofErr w:type="gramEnd"/>
+      <w:r>
+        <w:rPr>
+          <w:lang w:val="en-US"/>
+        </w:rPr>
+        <w:t xml:space="preserve"> simple example of game session in SDM. Section </w:t>
       </w:r>
       <w:r>
         <w:rPr>
@@ -780,19 +794,7 @@
         <w:rPr>
           <w:lang w:val="en-US"/>
         </w:rPr>
-        <w:t xml:space="preserve"> and game mechanics are modeled presenting possibilities to the player, which decides strategies for develo</w:t>
-      </w:r>
-      <w:r>
-        <w:rPr>
-          <w:lang w:val="en-US"/>
-        </w:rPr>
-        <w:t>p</w:t>
-      </w:r>
-      <w:r>
-        <w:rPr>
-          <w:lang w:val="en-US"/>
-        </w:rPr>
-        <w:t xml:space="preserve">ment and defines the roles for each staff member. As in any contract, the software has requirements that must be followed during development. From a </w:t>
+        <w:t xml:space="preserve"> and game mechanics are modeled presenting possibilities to the player, which decides strategies for development and defines the roles for each staff member. As in any contract, the software has requirements that must be followed during development. From a </w:t>
       </w:r>
       <w:proofErr w:type="spellStart"/>
       <w:r>
@@ -806,19 +808,7 @@
         <w:rPr>
           <w:lang w:val="en-US"/>
         </w:rPr>
-        <w:t xml:space="preserve"> point of view, these requirements help to balance the mechanics and rules. When the software is completed and delivered to the customer, there is a quality assessment of the sof</w:t>
-      </w:r>
-      <w:r>
-        <w:rPr>
-          <w:lang w:val="en-US"/>
-        </w:rPr>
-        <w:t>t</w:t>
-      </w:r>
-      <w:r>
-        <w:rPr>
-          <w:lang w:val="en-US"/>
-        </w:rPr>
-        <w:t xml:space="preserve">ware and a project completion payment accordingly to the product quality. </w:t>
+        <w:t xml:space="preserve"> point of view, these requirements help to balance the mechanics and rules. When the software is completed and delivered to the customer, there is a quality assessment of the software and a project completion payment accordingly to the product quality. </w:t>
       </w:r>
       <w:r>
         <w:fldChar w:fldCharType="begin"/>
@@ -852,19 +842,7 @@
         <w:rPr>
           <w:lang w:val="en-US"/>
         </w:rPr>
-        <w:t xml:space="preserve"> presents a screenshot of SDM in action, with the bottom corner illustrating the sof</w:t>
-      </w:r>
-      <w:r>
-        <w:rPr>
-          <w:lang w:val="en-US"/>
-        </w:rPr>
-        <w:t>t</w:t>
-      </w:r>
-      <w:r>
-        <w:rPr>
-          <w:lang w:val="en-US"/>
-        </w:rPr>
-        <w:t>ware’s development status.</w:t>
+        <w:t xml:space="preserve"> presents a screenshot of SDM in action, with the bottom corner illustrating the software’s development status.</w:t>
       </w:r>
     </w:p>
     <w:p>
@@ -877,6 +855,7 @@
       <w:r>
         <w:rPr>
           <w:noProof/>
+          <w:lang w:val="en-US"/>
         </w:rPr>
         <w:drawing>
           <wp:inline distT="0" distB="0" distL="0" distR="0">
@@ -1005,19 +984,7 @@
         <w:rPr>
           <w:lang w:val="en-US"/>
         </w:rPr>
-        <w:t>. Another element present in the game is specialization, used to define the employee working comp</w:t>
-      </w:r>
-      <w:r>
-        <w:rPr>
-          <w:lang w:val="en-US"/>
-        </w:rPr>
-        <w:t>e</w:t>
-      </w:r>
-      <w:r>
-        <w:rPr>
-          <w:lang w:val="en-US"/>
-        </w:rPr>
-        <w:t xml:space="preserve">tence. With the specialization system, it is possible for employees to undergo training to learn new sets of skills. Also the concepts of working hours, morale, and stamina are used to modify the employee’s productivity. The left corner of </w:t>
+        <w:t xml:space="preserve">. Another element present in the game is specialization, used to define the employee working competence. With the specialization system, it is possible for employees to undergo training to learn new sets of skills. Also the concepts of working hours, morale, and stamina are used to modify the employee’s productivity. The left corner of </w:t>
       </w:r>
       <w:r>
         <w:fldChar w:fldCharType="begin"/>
@@ -1085,31 +1052,7 @@
         <w:rPr>
           <w:lang w:val="en-US"/>
         </w:rPr>
-        <w:t xml:space="preserve"> shows a simpl</w:t>
-      </w:r>
-      <w:r>
-        <w:rPr>
-          <w:lang w:val="en-US"/>
-        </w:rPr>
-        <w:t>i</w:t>
-      </w:r>
-      <w:r>
-        <w:rPr>
-          <w:lang w:val="en-US"/>
-        </w:rPr>
-        <w:t>fied version of SDM’s class diagram focusing on the employee, displaying his human attributes, types of specializations, the possibility of training to acquire specializ</w:t>
-      </w:r>
-      <w:r>
-        <w:rPr>
-          <w:lang w:val="en-US"/>
-        </w:rPr>
-        <w:t>a</w:t>
-      </w:r>
-      <w:r>
-        <w:rPr>
-          <w:lang w:val="en-US"/>
-        </w:rPr>
-        <w:t>tions, and that the employee is affected by the other employees in the staff team. It also illustrates the project, its characteristics and requirement. The next subsections describe how the information is stored in the game and show examples of analysis of the generated provenance graph.</w:t>
+        <w:t xml:space="preserve"> shows a simplified version of SDM’s class diagram focusing on the employee, displaying his human attributes, types of specializations, the possibility of training to acquire specializations, and that the employee is affected by the other employees in the staff team. It also illustrates the project, its characteristics and requirement. The next subsections describe how the information is stored in the game and show examples of analysis of the generated provenance graph.</w:t>
       </w:r>
     </w:p>
     <w:p>
@@ -1120,6 +1063,7 @@
       </w:pPr>
       <w:r>
         <w:rPr>
+          <w:noProof/>
           <w:lang w:val="en-US"/>
         </w:rPr>
         <w:drawing>
@@ -1790,6 +1734,7 @@
       <w:r>
         <w:rPr>
           <w:szCs w:val="24"/>
+          <w:lang w:val="en-US"/>
         </w:rPr>
         <w:t xml:space="preserve">Figure </w:t>
       </w:r>
@@ -1797,6 +1742,7 @@
         <w:rPr>
           <w:noProof/>
           <w:szCs w:val="24"/>
+          <w:lang w:val="en-US"/>
         </w:rPr>
         <w:t>3</w:t>
       </w:r>
@@ -6589,6 +6535,13 @@
         </w:rPr>
         <w:t xml:space="preserve"> zero. </w:t>
       </w:r>
+    </w:p>
+    <w:p>
+      <w:pPr>
+        <w:rPr>
+          <w:lang w:val="en-US"/>
+        </w:rPr>
+      </w:pPr>
       <w:r>
         <w:rPr>
           <w:lang w:val="en-US"/>
@@ -7897,7 +7850,7 @@
         </w:rPr>
         <w:t>Figure</w:t>
       </w:r>
-      <w:commentRangeEnd w:id="31"/>
+      <w:commentRangeEnd w:id="30"/>
       <w:r>
         <w:rPr>
           <w:rStyle w:val="CommentReference"/>
@@ -7906,7 +7859,7 @@
           <w:bCs w:val="0"/>
           <w:lang w:val="pt-BR"/>
         </w:rPr>
-        <w:commentReference w:id="31"/>
+        <w:commentReference w:id="30"/>
       </w:r>
       <w:r>
         <w:rPr>
@@ -7914,7 +7867,7 @@
         </w:rPr>
         <w:t xml:space="preserve"> </w:t>
       </w:r>
-      <w:commentRangeEnd w:id="30"/>
+      <w:commentRangeEnd w:id="31"/>
       <w:r>
         <w:rPr>
           <w:rStyle w:val="CommentReference"/>
@@ -7923,7 +7876,7 @@
           <w:bCs w:val="0"/>
           <w:lang w:val="pt-BR"/>
         </w:rPr>
-        <w:commentReference w:id="30"/>
+        <w:commentReference w:id="31"/>
       </w:r>
       <w:r>
         <w:rPr>
@@ -10330,9 +10283,6 @@
     <w:p>
       <w:pPr>
         <w:pStyle w:val="CommentText"/>
-        <w:rPr>
-          <w:lang w:val="en-US"/>
-        </w:rPr>
       </w:pPr>
       <w:r>
         <w:rPr>
@@ -10341,14 +10291,11 @@
         <w:annotationRef/>
       </w:r>
       <w:r>
-        <w:rPr>
-          <w:lang w:val="en-US"/>
-        </w:rPr>
         <w:t>Idem.</w:t>
       </w:r>
     </w:p>
   </w:comment>
-  <w:comment w:id="31" w:author="Kohwalter" w:date="2013-06-10T19:20:00Z" w:initials="K">
+  <w:comment w:id="30" w:author="Kohwalter" w:date="2013-06-10T19:20:00Z" w:initials="K">
     <w:p>
       <w:pPr>
         <w:pStyle w:val="CommentText"/>
@@ -10388,7 +10335,7 @@
       </w:r>
     </w:p>
   </w:comment>
-  <w:comment w:id="30" w:author="Leonardo Murta" w:date="2013-05-31T16:38:00Z" w:initials="LM">
+  <w:comment w:id="31" w:author="Leonardo Murta" w:date="2013-05-31T16:38:00Z" w:initials="LM">
     <w:p>
       <w:pPr>
         <w:pStyle w:val="CommentText"/>
@@ -12496,7 +12443,7 @@
 </file>
 
 <file path=customXml/itemProps1.xml><?xml version="1.0" encoding="utf-8"?>
-<ds:datastoreItem xmlns:ds="http://schemas.openxmlformats.org/officeDocument/2006/customXml" ds:itemID="{3C4F534D-057B-408F-A139-75FF6105F69B}">
+<ds:datastoreItem xmlns:ds="http://schemas.openxmlformats.org/officeDocument/2006/customXml" ds:itemID="{FFE85268-8207-413C-918A-E21E7409BCBB}">
   <ds:schemaRefs>
     <ds:schemaRef ds:uri="http://schemas.openxmlformats.org/officeDocument/2006/bibliography"/>
   </ds:schemaRefs>

</xml_diff>